<commit_message>
Última versão do 1º trabalho. :white_check_mark:
</commit_message>
<xml_diff>
--- a/Primeira Entrega/Relatório 1 - Grupo 102.docx
+++ b/Primeira Entrega/Relatório 1 - Grupo 102.docx
@@ -6,7 +6,7 @@
       <w:r>
         <w:rPr>
           <w:noProof/>
-          <w:lang w:eastAsia="pt-PT"/>
+          <w:lang w:val="en-GB" w:eastAsia="en-GB"/>
         </w:rPr>
         <mc:AlternateContent>
           <mc:Choice Requires="wps">
@@ -314,7 +314,7 @@
       <w:r>
         <w:rPr>
           <w:noProof/>
-          <w:lang w:eastAsia="pt-PT"/>
+          <w:lang w:val="en-GB" w:eastAsia="en-GB"/>
         </w:rPr>
         <mc:AlternateContent>
           <mc:Choice Requires="wps">
@@ -624,7 +624,7 @@
       <w:r>
         <w:rPr>
           <w:noProof/>
-          <w:lang w:eastAsia="pt-PT"/>
+          <w:lang w:val="en-GB" w:eastAsia="en-GB"/>
         </w:rPr>
         <w:drawing>
           <wp:inline distT="0" distB="0" distL="0" distR="0" wp14:anchorId="6AF16D28" wp14:editId="4AF58F0B">
@@ -1772,7 +1772,19 @@
         <w:rPr>
           <w:rFonts w:ascii="Century Schoolbook" w:hAnsi="Century Schoolbook"/>
         </w:rPr>
-        <w:t xml:space="preserve">. Foi considerado que um grupo apenas poderá ser considerado, efetivamente, um grupo musical, se tiver produzido algum álbum. Note-se que se considerou um </w:t>
+        <w:t xml:space="preserve">. Foi </w:t>
+      </w:r>
+      <w:r>
+        <w:rPr>
+          <w:rFonts w:ascii="Century Schoolbook" w:hAnsi="Century Schoolbook"/>
+        </w:rPr>
+        <w:t>assumido</w:t>
+      </w:r>
+      <w:r>
+        <w:rPr>
+          <w:rFonts w:ascii="Century Schoolbook" w:hAnsi="Century Schoolbook"/>
+        </w:rPr>
+        <w:t xml:space="preserve"> que um grupo apenas poderá ser considerado, efetivamente, um grupo musical, se tiver produzido algum álbum. Note-se que se considerou um </w:t>
       </w:r>
       <w:r>
         <w:rPr>
@@ -1798,8 +1810,16 @@
         <w:rPr>
           <w:rFonts w:ascii="Century Schoolbook" w:hAnsi="Century Schoolbook"/>
         </w:rPr>
-        <w:t xml:space="preserve"> seria infundado aquando da existência</w:t>
-      </w:r>
+        <w:t xml:space="preserve"> seria</w:t>
+      </w:r>
+      <w:r>
+        <w:rPr>
+          <w:rFonts w:ascii="Century Schoolbook" w:hAnsi="Century Schoolbook"/>
+        </w:rPr>
+        <w:t xml:space="preserve"> infundado até a existência de uma discografia, sendo justificada a relação.</w:t>
+      </w:r>
+      <w:bookmarkStart w:id="0" w:name="_GoBack"/>
+      <w:bookmarkEnd w:id="0"/>
     </w:p>
     <w:p>
       <w:pPr>
@@ -1813,21 +1833,7 @@
         <w:rPr>
           <w:rFonts w:ascii="Century Schoolbook" w:hAnsi="Century Schoolbook"/>
         </w:rPr>
-        <w:t xml:space="preserve">Dada a natureza associativa destas três classes, deduzimos que seria lógico integrá-las num </w:t>
-      </w:r>
-      <w:proofErr w:type="spellStart"/>
-      <w:r>
-        <w:rPr>
-          <w:rFonts w:ascii="Century Schoolbook" w:hAnsi="Century Schoolbook"/>
-        </w:rPr>
-        <w:t>tuplo</w:t>
-      </w:r>
-      <w:proofErr w:type="spellEnd"/>
-      <w:r>
-        <w:rPr>
-          <w:rFonts w:ascii="Century Schoolbook" w:hAnsi="Century Schoolbook"/>
-        </w:rPr>
-        <w:t xml:space="preserve">. De tal forma, um </w:t>
+        <w:t xml:space="preserve">Dada a natureza associativa destas três classes, deduzimos que seria lógico integrá-las num tuplo. De tal forma, um </w:t>
       </w:r>
       <w:r>
         <w:rPr>
@@ -1873,21 +1879,7 @@
         <w:rPr>
           <w:rFonts w:ascii="Century Schoolbook" w:hAnsi="Century Schoolbook"/>
         </w:rPr>
-        <w:t xml:space="preserve">. Para completar o </w:t>
-      </w:r>
-      <w:proofErr w:type="spellStart"/>
-      <w:r>
-        <w:rPr>
-          <w:rFonts w:ascii="Century Schoolbook" w:hAnsi="Century Schoolbook"/>
-        </w:rPr>
-        <w:t>tuplo</w:t>
-      </w:r>
-      <w:proofErr w:type="spellEnd"/>
-      <w:r>
-        <w:rPr>
-          <w:rFonts w:ascii="Century Schoolbook" w:hAnsi="Century Schoolbook"/>
-        </w:rPr>
-        <w:t xml:space="preserve">, basta associar </w:t>
+        <w:t xml:space="preserve">. Para completar o tuplo, basta associar </w:t>
       </w:r>
       <w:r>
         <w:rPr>
@@ -2020,7 +2012,7 @@
           <w:i w:val="0"/>
           <w:noProof/>
           <w:sz w:val="24"/>
-          <w:lang w:eastAsia="pt-PT"/>
+          <w:lang w:val="en-GB" w:eastAsia="en-GB"/>
         </w:rPr>
         <mc:AlternateContent>
           <mc:Choice Requires="wps">
@@ -3020,7 +3012,7 @@
           <w:i w:val="0"/>
           <w:noProof/>
           <w:sz w:val="24"/>
-          <w:lang w:eastAsia="pt-PT"/>
+          <w:lang w:val="en-GB" w:eastAsia="en-GB"/>
         </w:rPr>
         <mc:AlternateContent>
           <mc:Choice Requires="wps">
@@ -4129,8 +4121,6 @@
         </w:rPr>
         <w:br w:type="page"/>
       </w:r>
-      <w:bookmarkStart w:id="0" w:name="_GoBack"/>
-      <w:bookmarkEnd w:id="0"/>
     </w:p>
     <w:p>
       <w:pPr>
@@ -4150,25 +4140,28 @@
     <w:p>
       <w:pPr>
         <w:pStyle w:val="Estilo1"/>
+        <w:rPr>
+          <w:u w:val="single"/>
+        </w:rPr>
       </w:pPr>
       <w:r>
         <w:rPr>
           <w:noProof/>
-          <w:lang w:eastAsia="pt-PT"/>
+          <w:lang w:val="en-GB" w:eastAsia="en-GB"/>
         </w:rPr>
         <w:drawing>
-          <wp:anchor distT="0" distB="0" distL="114300" distR="114300" simplePos="0" relativeHeight="251665408" behindDoc="1" locked="0" layoutInCell="1" allowOverlap="1">
+          <wp:anchor distT="0" distB="0" distL="114300" distR="114300" simplePos="0" relativeHeight="251665408" behindDoc="0" locked="0" layoutInCell="1" allowOverlap="1">
             <wp:simplePos x="0" y="0"/>
             <wp:positionH relativeFrom="margin">
-              <wp:posOffset>215149</wp:posOffset>
+              <wp:align>left</wp:align>
             </wp:positionH>
             <wp:positionV relativeFrom="paragraph">
-              <wp:posOffset>339321</wp:posOffset>
+              <wp:posOffset>119135</wp:posOffset>
             </wp:positionV>
-            <wp:extent cx="8842463" cy="4716780"/>
+            <wp:extent cx="9478507" cy="5064370"/>
             <wp:effectExtent l="0" t="0" r="0" b="0"/>
             <wp:wrapNone/>
-            <wp:docPr id="1" name="Imagem 1"/>
+            <wp:docPr id="8" name="Imagem 8" descr="C:\Users\migue\AppData\Local\Microsoft\Windows\INetCache\Content.Word\UML.PNG"/>
             <wp:cNvGraphicFramePr>
               <a:graphicFrameLocks xmlns:a="http://schemas.openxmlformats.org/drawingml/2006/main" noChangeAspect="1"/>
             </wp:cNvGraphicFramePr>
@@ -4176,8 +4169,10 @@
               <a:graphicData uri="http://schemas.openxmlformats.org/drawingml/2006/picture">
                 <pic:pic xmlns:pic="http://schemas.openxmlformats.org/drawingml/2006/picture">
                   <pic:nvPicPr>
-                    <pic:cNvPr id="1" name="Main.png"/>
-                    <pic:cNvPicPr/>
+                    <pic:cNvPr id="0" name="Picture 1" descr="C:\Users\migue\AppData\Local\Microsoft\Windows\INetCache\Content.Word\UML.PNG"/>
+                    <pic:cNvPicPr>
+                      <a:picLocks noChangeAspect="1" noChangeArrowheads="1"/>
+                    </pic:cNvPicPr>
                   </pic:nvPicPr>
                   <pic:blipFill>
                     <a:blip r:embed="rId12">
@@ -4187,33 +4182,37 @@
                         </a:ext>
                       </a:extLst>
                     </a:blip>
+                    <a:srcRect/>
                     <a:stretch>
                       <a:fillRect/>
                     </a:stretch>
                   </pic:blipFill>
-                  <pic:spPr>
+                  <pic:spPr bwMode="auto">
                     <a:xfrm>
                       <a:off x="0" y="0"/>
-                      <a:ext cx="8842463" cy="4716780"/>
+                      <a:ext cx="9478507" cy="5064370"/>
                     </a:xfrm>
                     <a:prstGeom prst="rect">
                       <a:avLst/>
                     </a:prstGeom>
+                    <a:noFill/>
+                    <a:ln>
+                      <a:noFill/>
+                    </a:ln>
                   </pic:spPr>
                 </pic:pic>
               </a:graphicData>
             </a:graphic>
-            <wp14:sizeRelH relativeFrom="margin">
+            <wp14:sizeRelH relativeFrom="page">
               <wp14:pctWidth>0</wp14:pctWidth>
             </wp14:sizeRelH>
-            <wp14:sizeRelV relativeFrom="margin">
+            <wp14:sizeRelV relativeFrom="page">
               <wp14:pctHeight>0</wp14:pctHeight>
             </wp14:sizeRelV>
           </wp:anchor>
         </w:drawing>
       </w:r>
     </w:p>
-    <w:p/>
     <w:sectPr>
       <w:pgSz w:w="16838" w:h="11906" w:orient="landscape"/>
       <w:pgMar w:top="1701" w:right="1418" w:bottom="1701" w:left="1418" w:header="709" w:footer="709" w:gutter="0"/>
@@ -4301,7 +4300,7 @@
             <w:rFonts w:ascii="Century Schoolbook" w:hAnsi="Century Schoolbook"/>
             <w:noProof/>
           </w:rPr>
-          <w:t>4</w:t>
+          <w:t>3</w:t>
         </w:r>
         <w:r>
           <w:rPr>
@@ -4336,7 +4335,7 @@
     <w:r>
       <w:rPr>
         <w:noProof/>
-        <w:lang w:eastAsia="pt-PT"/>
+        <w:lang w:val="en-GB" w:eastAsia="en-GB"/>
       </w:rPr>
       <mc:AlternateContent>
         <mc:Choice Requires="wps">
@@ -4451,7 +4450,7 @@
     <w:r>
       <w:rPr>
         <w:noProof/>
-        <w:lang w:eastAsia="pt-PT"/>
+        <w:lang w:val="en-GB" w:eastAsia="en-GB"/>
       </w:rPr>
       <mc:AlternateContent>
         <mc:Choice Requires="wps">
@@ -6371,7 +6370,7 @@
 </file>
 
 <file path=customXml/itemProps1.xml><?xml version="1.0" encoding="utf-8"?>
-<ds:datastoreItem xmlns:ds="http://schemas.openxmlformats.org/officeDocument/2006/customXml" ds:itemID="{7DAC55F2-4A25-48DD-9318-83733FC3ABC5}">
+<ds:datastoreItem xmlns:ds="http://schemas.openxmlformats.org/officeDocument/2006/customXml" ds:itemID="{3AB0A3F3-46AA-4D58-8A67-C2F7D74902C8}">
   <ds:schemaRefs>
     <ds:schemaRef ds:uri="http://schemas.openxmlformats.org/officeDocument/2006/bibliography"/>
   </ds:schemaRefs>

</xml_diff>